<commit_message>
Upadted addtional feature image inclussion
</commit_message>
<xml_diff>
--- a/DOCS/Automated Question Paper Generator.docx
+++ b/DOCS/Automated Question Paper Generator.docx
@@ -29,8 +29,6 @@
         </w:rPr>
         <w:t>(AQPG) with Blooms Taxonomy E</w:t>
       </w:r>
-      <w:bookmarkStart w:id="0" w:name="_GoBack"/>
-      <w:bookmarkEnd w:id="0"/>
       <w:r>
         <w:rPr>
           <w:rFonts w:ascii="Times New Roman" w:hAnsi="Times New Roman" w:cs="Times New Roman"/>
@@ -71,175 +69,7 @@
           <w:rFonts w:ascii="Times New Roman" w:hAnsi="Times New Roman" w:cs="Times New Roman"/>
           <w:sz w:val="28"/>
         </w:rPr>
-        <w:t>In today’s age, education is the most impo</w:t>
-      </w:r>
-      <w:r>
-        <w:rPr>
-          <w:rFonts w:ascii="Times New Roman" w:hAnsi="Times New Roman" w:cs="Times New Roman"/>
-          <w:sz w:val="28"/>
-        </w:rPr>
-        <w:t xml:space="preserve">rtant way of achieving success. </w:t>
-      </w:r>
-      <w:r>
-        <w:rPr>
-          <w:rFonts w:ascii="Times New Roman" w:hAnsi="Times New Roman" w:cs="Times New Roman"/>
-          <w:sz w:val="28"/>
-        </w:rPr>
-        <w:t>When we discuss education, it is imperative to</w:t>
-      </w:r>
-      <w:r>
-        <w:rPr>
-          <w:rFonts w:ascii="Times New Roman" w:hAnsi="Times New Roman" w:cs="Times New Roman"/>
-          <w:sz w:val="28"/>
-        </w:rPr>
-        <w:t xml:space="preserve"> mention tests and examination. </w:t>
-      </w:r>
-      <w:r>
-        <w:rPr>
-          <w:rFonts w:ascii="Times New Roman" w:hAnsi="Times New Roman" w:cs="Times New Roman"/>
-          <w:sz w:val="28"/>
-        </w:rPr>
-        <w:t>Examinations prepare students in their quest for knowledge. So, h</w:t>
-      </w:r>
-      <w:r>
-        <w:rPr>
-          <w:rFonts w:ascii="Times New Roman" w:hAnsi="Times New Roman" w:cs="Times New Roman"/>
-          <w:sz w:val="28"/>
-        </w:rPr>
-        <w:t xml:space="preserve">aving a proper </w:t>
-      </w:r>
-      <w:r>
-        <w:rPr>
-          <w:rFonts w:ascii="Times New Roman" w:hAnsi="Times New Roman" w:cs="Times New Roman"/>
-          <w:sz w:val="28"/>
-        </w:rPr>
-        <w:t>examination paper and format is quite nec</w:t>
-      </w:r>
-      <w:r>
-        <w:rPr>
-          <w:rFonts w:ascii="Times New Roman" w:hAnsi="Times New Roman" w:cs="Times New Roman"/>
-          <w:sz w:val="28"/>
-        </w:rPr>
-        <w:t xml:space="preserve">essary. Education has become an </w:t>
-      </w:r>
-      <w:r>
-        <w:rPr>
-          <w:rFonts w:ascii="Times New Roman" w:hAnsi="Times New Roman" w:cs="Times New Roman"/>
-          <w:sz w:val="28"/>
-        </w:rPr>
-        <w:t>important part of our day to day life. Hence examin</w:t>
-      </w:r>
-      <w:r>
-        <w:rPr>
-          <w:rFonts w:ascii="Times New Roman" w:hAnsi="Times New Roman" w:cs="Times New Roman"/>
-          <w:sz w:val="28"/>
-        </w:rPr>
-        <w:t xml:space="preserve">ations play most important role </w:t>
-      </w:r>
-      <w:r>
-        <w:rPr>
-          <w:rFonts w:ascii="Times New Roman" w:hAnsi="Times New Roman" w:cs="Times New Roman"/>
-          <w:sz w:val="28"/>
-        </w:rPr>
-        <w:t>in testing students’ performance and eligibility. And</w:t>
-      </w:r>
-      <w:r>
-        <w:rPr>
-          <w:rFonts w:ascii="Times New Roman" w:hAnsi="Times New Roman" w:cs="Times New Roman"/>
-          <w:sz w:val="28"/>
-        </w:rPr>
-        <w:t xml:space="preserve"> that is why it is important to </w:t>
-      </w:r>
-      <w:r>
-        <w:rPr>
-          <w:rFonts w:ascii="Times New Roman" w:hAnsi="Times New Roman" w:cs="Times New Roman"/>
-          <w:sz w:val="28"/>
-        </w:rPr>
-        <w:t>have a smart development question model for growt</w:t>
-      </w:r>
-      <w:r>
-        <w:rPr>
-          <w:rFonts w:ascii="Times New Roman" w:hAnsi="Times New Roman" w:cs="Times New Roman"/>
-          <w:sz w:val="28"/>
-        </w:rPr>
-        <w:t xml:space="preserve">h of student as well as to test </w:t>
-      </w:r>
-      <w:r>
-        <w:rPr>
-          <w:rFonts w:ascii="Times New Roman" w:hAnsi="Times New Roman" w:cs="Times New Roman"/>
-          <w:sz w:val="28"/>
-        </w:rPr>
-        <w:t>their learning skill thereby keeping a che</w:t>
-      </w:r>
-      <w:r>
-        <w:rPr>
-          <w:rFonts w:ascii="Times New Roman" w:hAnsi="Times New Roman" w:cs="Times New Roman"/>
-          <w:sz w:val="28"/>
-        </w:rPr>
-        <w:t xml:space="preserve">ck of student’s performance. An </w:t>
-      </w:r>
-      <w:r>
-        <w:rPr>
-          <w:rFonts w:ascii="Times New Roman" w:hAnsi="Times New Roman" w:cs="Times New Roman"/>
-          <w:sz w:val="28"/>
-        </w:rPr>
-        <w:t>examination is an important activity for education</w:t>
-      </w:r>
-      <w:r>
-        <w:rPr>
-          <w:rFonts w:ascii="Times New Roman" w:hAnsi="Times New Roman" w:cs="Times New Roman"/>
-          <w:sz w:val="28"/>
-        </w:rPr>
-        <w:t xml:space="preserve">al institutions that is used to </w:t>
-      </w:r>
-      <w:r>
-        <w:rPr>
-          <w:rFonts w:ascii="Times New Roman" w:hAnsi="Times New Roman" w:cs="Times New Roman"/>
-          <w:sz w:val="28"/>
-        </w:rPr>
-        <w:t>assess the students’ performance and his or her</w:t>
-      </w:r>
-      <w:r>
-        <w:rPr>
-          <w:rFonts w:ascii="Times New Roman" w:hAnsi="Times New Roman" w:cs="Times New Roman"/>
-          <w:sz w:val="28"/>
-        </w:rPr>
-        <w:t xml:space="preserve"> progress. To check a student’s </w:t>
-      </w:r>
-      <w:r>
-        <w:rPr>
-          <w:rFonts w:ascii="Times New Roman" w:hAnsi="Times New Roman" w:cs="Times New Roman"/>
-          <w:sz w:val="28"/>
-        </w:rPr>
-        <w:t xml:space="preserve">potential fully the questions must be of that nature </w:t>
-      </w:r>
-      <w:r>
-        <w:rPr>
-          <w:rFonts w:ascii="Times New Roman" w:hAnsi="Times New Roman" w:cs="Times New Roman"/>
-          <w:sz w:val="28"/>
-        </w:rPr>
-        <w:t xml:space="preserve">that challenge the minds of the </w:t>
-      </w:r>
-      <w:r>
-        <w:rPr>
-          <w:rFonts w:ascii="Times New Roman" w:hAnsi="Times New Roman" w:cs="Times New Roman"/>
-          <w:sz w:val="28"/>
-        </w:rPr>
-        <w:t>students and determine the quality of student’</w:t>
-      </w:r>
-      <w:r>
-        <w:rPr>
-          <w:rFonts w:ascii="Times New Roman" w:hAnsi="Times New Roman" w:cs="Times New Roman"/>
-          <w:sz w:val="28"/>
-        </w:rPr>
-        <w:t xml:space="preserve">s that will be produced by that </w:t>
-      </w:r>
-      <w:r>
-        <w:rPr>
-          <w:rFonts w:ascii="Times New Roman" w:hAnsi="Times New Roman" w:cs="Times New Roman"/>
-          <w:sz w:val="28"/>
-        </w:rPr>
-        <w:t>institute.</w:t>
+        <w:t>In today’s age, education is the most important way of achieving success. When we discuss education, it is imperative to mention tests and examination. Examinations prepare students in their quest for knowledge. So, having a proper examination paper and format is quite necessary. Education has become an important part of our day to day life. Hence examinations play most important role in testing students’ performance and eligibility. And that is why it is important to have a smart development question model for growth of student as well as to test their learning skill thereby keeping a check of student’s performance. An examination is an important activity for educational institutions that is used to assess the students’ performance and his or her progress. To check a student’s potential fully the questions must be of that nature that challenge the minds of the students and determine the quality of student’s that will be produced by that institute.</w:t>
       </w:r>
     </w:p>
     <w:p>
@@ -257,63 +87,7 @@
           <w:rFonts w:ascii="Times New Roman" w:hAnsi="Times New Roman" w:cs="Times New Roman"/>
           <w:sz w:val="28"/>
         </w:rPr>
-        <w:t xml:space="preserve">Now the traditional method of generating </w:t>
-      </w:r>
-      <w:r>
-        <w:rPr>
-          <w:rFonts w:ascii="Times New Roman" w:hAnsi="Times New Roman" w:cs="Times New Roman"/>
-          <w:sz w:val="28"/>
-        </w:rPr>
-        <w:t xml:space="preserve">question paper has been manual. </w:t>
-      </w:r>
-      <w:r>
-        <w:rPr>
-          <w:rFonts w:ascii="Times New Roman" w:hAnsi="Times New Roman" w:cs="Times New Roman"/>
-          <w:sz w:val="28"/>
-        </w:rPr>
-        <w:t>In this method certain officials chalk out the ques</w:t>
-      </w:r>
-      <w:r>
-        <w:rPr>
-          <w:rFonts w:ascii="Times New Roman" w:hAnsi="Times New Roman" w:cs="Times New Roman"/>
-          <w:sz w:val="28"/>
-        </w:rPr>
-        <w:t xml:space="preserve">tion paper. But this method can </w:t>
-      </w:r>
-      <w:r>
-        <w:rPr>
-          <w:rFonts w:ascii="Times New Roman" w:hAnsi="Times New Roman" w:cs="Times New Roman"/>
-          <w:sz w:val="28"/>
-        </w:rPr>
-        <w:t>be ineffective at times owing to bias, repetition a</w:t>
-      </w:r>
-      <w:r>
-        <w:rPr>
-          <w:rFonts w:ascii="Times New Roman" w:hAnsi="Times New Roman" w:cs="Times New Roman"/>
-          <w:sz w:val="28"/>
-        </w:rPr>
-        <w:t xml:space="preserve">nd security concerns. Preparing </w:t>
-      </w:r>
-      <w:r>
-        <w:rPr>
-          <w:rFonts w:ascii="Times New Roman" w:hAnsi="Times New Roman" w:cs="Times New Roman"/>
-          <w:sz w:val="28"/>
-        </w:rPr>
-        <w:t>the exam questions is very challenging, ted</w:t>
-      </w:r>
-      <w:r>
-        <w:rPr>
-          <w:rFonts w:ascii="Times New Roman" w:hAnsi="Times New Roman" w:cs="Times New Roman"/>
-          <w:sz w:val="28"/>
-        </w:rPr>
-        <w:t xml:space="preserve">ious and time consuming for the </w:t>
-      </w:r>
-      <w:r>
-        <w:rPr>
-          <w:rFonts w:ascii="Times New Roman" w:hAnsi="Times New Roman" w:cs="Times New Roman"/>
-          <w:sz w:val="28"/>
-        </w:rPr>
-        <w:t>instructors.</w:t>
+        <w:t>Now the traditional method of generating question paper has been manual. In this method certain officials chalk out the question paper. But this method can be ineffective at times owing to bias, repetition and security concerns. Preparing the exam questions is very challenging, tedious and time consuming for the instructors.</w:t>
       </w:r>
     </w:p>
     <w:p>
@@ -331,35 +105,7 @@
           <w:rFonts w:ascii="Times New Roman" w:hAnsi="Times New Roman" w:cs="Times New Roman"/>
           <w:sz w:val="28"/>
         </w:rPr>
-        <w:t xml:space="preserve">Thus with the help of this paper we </w:t>
-      </w:r>
-      <w:r>
-        <w:rPr>
-          <w:rFonts w:ascii="Times New Roman" w:hAnsi="Times New Roman" w:cs="Times New Roman"/>
-          <w:sz w:val="28"/>
-        </w:rPr>
-        <w:t xml:space="preserve">present the solution in form of </w:t>
-      </w:r>
-      <w:r>
-        <w:rPr>
-          <w:rFonts w:ascii="Times New Roman" w:hAnsi="Times New Roman" w:cs="Times New Roman"/>
-          <w:sz w:val="28"/>
-        </w:rPr>
-        <w:t>Automated Question Paper Gener</w:t>
-      </w:r>
-      <w:r>
-        <w:rPr>
-          <w:rFonts w:ascii="Times New Roman" w:hAnsi="Times New Roman" w:cs="Times New Roman"/>
-          <w:sz w:val="28"/>
-        </w:rPr>
-        <w:t xml:space="preserve">ator(AQPG) with Blooms Taxonomy </w:t>
-      </w:r>
-      <w:r>
-        <w:rPr>
-          <w:rFonts w:ascii="Times New Roman" w:hAnsi="Times New Roman" w:cs="Times New Roman"/>
-          <w:sz w:val="28"/>
-        </w:rPr>
-        <w:t xml:space="preserve">evaluation </w:t>
+        <w:t xml:space="preserve">Thus with the help of this paper we present the solution in form of Automated Question Paper Generator(AQPG) with Blooms Taxonomy evaluation </w:t>
       </w:r>
       <w:r>
         <w:rPr>
@@ -367,77 +113,7 @@
           <w:sz w:val="28"/>
         </w:rPr>
         <w:lastRenderedPageBreak/>
-        <w:t>which makes it easier for the examiner to generate question pape</w:t>
-      </w:r>
-      <w:r>
-        <w:rPr>
-          <w:rFonts w:ascii="Times New Roman" w:hAnsi="Times New Roman" w:cs="Times New Roman"/>
-          <w:sz w:val="28"/>
-        </w:rPr>
-        <w:t xml:space="preserve">rs </w:t>
-      </w:r>
-      <w:r>
-        <w:rPr>
-          <w:rFonts w:ascii="Times New Roman" w:hAnsi="Times New Roman" w:cs="Times New Roman"/>
-          <w:sz w:val="28"/>
-        </w:rPr>
-        <w:t>which challenge the intellect of the student as well as check their progress. This system includes several modules like user adm</w:t>
-      </w:r>
-      <w:r>
-        <w:rPr>
-          <w:rFonts w:ascii="Times New Roman" w:hAnsi="Times New Roman" w:cs="Times New Roman"/>
-          <w:sz w:val="28"/>
-        </w:rPr>
-        <w:t xml:space="preserve">inistration, subject selection, </w:t>
-      </w:r>
-      <w:r>
-        <w:rPr>
-          <w:rFonts w:ascii="Times New Roman" w:hAnsi="Times New Roman" w:cs="Times New Roman"/>
-          <w:sz w:val="28"/>
-        </w:rPr>
-        <w:t>question entry, question management,</w:t>
-      </w:r>
-      <w:r>
-        <w:rPr>
-          <w:rFonts w:ascii="Times New Roman" w:hAnsi="Times New Roman" w:cs="Times New Roman"/>
-          <w:sz w:val="28"/>
-        </w:rPr>
-        <w:t xml:space="preserve"> paper generation etc. With the </w:t>
-      </w:r>
-      <w:r>
-        <w:rPr>
-          <w:rFonts w:ascii="Times New Roman" w:hAnsi="Times New Roman" w:cs="Times New Roman"/>
-          <w:sz w:val="28"/>
-        </w:rPr>
-        <w:t>randomization algorithm used by us, the user needs</w:t>
-      </w:r>
-      <w:r>
-        <w:rPr>
-          <w:rFonts w:ascii="Times New Roman" w:hAnsi="Times New Roman" w:cs="Times New Roman"/>
-          <w:sz w:val="28"/>
-        </w:rPr>
-        <w:t xml:space="preserve"> to specify the subject and the </w:t>
-      </w:r>
-      <w:r>
-        <w:rPr>
-          <w:rFonts w:ascii="Times New Roman" w:hAnsi="Times New Roman" w:cs="Times New Roman"/>
-          <w:sz w:val="28"/>
-        </w:rPr>
-        <w:t>question type. From the entered input, the exam</w:t>
-      </w:r>
-      <w:r>
-        <w:rPr>
-          <w:rFonts w:ascii="Times New Roman" w:hAnsi="Times New Roman" w:cs="Times New Roman"/>
-          <w:sz w:val="28"/>
-        </w:rPr>
-        <w:t xml:space="preserve">ination paper will be generated </w:t>
-      </w:r>
-      <w:r>
-        <w:rPr>
-          <w:rFonts w:ascii="Times New Roman" w:hAnsi="Times New Roman" w:cs="Times New Roman"/>
-          <w:sz w:val="28"/>
-        </w:rPr>
-        <w:t>automatically and the final p</w:t>
+        <w:t>which makes it easier for the examiner to generate question papers which challenge the intellect of the student as well as check their progress. This system includes several modules like user administration, subject selection, question entry, question management, paper generation etc. With the randomization algorithm used by us, the user needs to specify the subject and the question type. From the entered input, the examination paper will be generated automatically and the final p</w:t>
       </w:r>
       <w:r>
         <w:rPr>
@@ -462,91 +138,7 @@
           <w:rFonts w:ascii="Times New Roman" w:hAnsi="Times New Roman" w:cs="Times New Roman"/>
           <w:sz w:val="28"/>
         </w:rPr>
-        <w:t>The system shows characteristics like simpl</w:t>
-      </w:r>
-      <w:r>
-        <w:rPr>
-          <w:rFonts w:ascii="Times New Roman" w:hAnsi="Times New Roman" w:cs="Times New Roman"/>
-          <w:sz w:val="28"/>
-        </w:rPr>
-        <w:t xml:space="preserve">e operation, a great interface, </w:t>
-      </w:r>
-      <w:r>
-        <w:rPr>
-          <w:rFonts w:ascii="Times New Roman" w:hAnsi="Times New Roman" w:cs="Times New Roman"/>
-          <w:sz w:val="28"/>
-        </w:rPr>
-        <w:t>good usability, immense security, and high stability a</w:t>
-      </w:r>
-      <w:r>
-        <w:rPr>
-          <w:rFonts w:ascii="Times New Roman" w:hAnsi="Times New Roman" w:cs="Times New Roman"/>
-          <w:sz w:val="28"/>
-        </w:rPr>
-        <w:t xml:space="preserve">long with reliability. In order </w:t>
-      </w:r>
-      <w:r>
-        <w:rPr>
-          <w:rFonts w:ascii="Times New Roman" w:hAnsi="Times New Roman" w:cs="Times New Roman"/>
-          <w:sz w:val="28"/>
-        </w:rPr>
-        <w:t>to make a question paper the user have to select t</w:t>
-      </w:r>
-      <w:r>
-        <w:rPr>
-          <w:rFonts w:ascii="Times New Roman" w:hAnsi="Times New Roman" w:cs="Times New Roman"/>
-          <w:sz w:val="28"/>
-        </w:rPr>
-        <w:t xml:space="preserve">he type of examination and need </w:t>
-      </w:r>
-      <w:r>
-        <w:rPr>
-          <w:rFonts w:ascii="Times New Roman" w:hAnsi="Times New Roman" w:cs="Times New Roman"/>
-          <w:sz w:val="28"/>
-        </w:rPr>
-        <w:t>to enter the no. of questions should be included in t</w:t>
-      </w:r>
-      <w:r>
-        <w:rPr>
-          <w:rFonts w:ascii="Times New Roman" w:hAnsi="Times New Roman" w:cs="Times New Roman"/>
-          <w:sz w:val="28"/>
-        </w:rPr>
-        <w:t xml:space="preserve">he question paper and hence the </w:t>
-      </w:r>
-      <w:r>
-        <w:rPr>
-          <w:rFonts w:ascii="Times New Roman" w:hAnsi="Times New Roman" w:cs="Times New Roman"/>
-          <w:sz w:val="28"/>
-        </w:rPr>
-        <w:t>system will generate the question paper accordi</w:t>
-      </w:r>
-      <w:r>
-        <w:rPr>
-          <w:rFonts w:ascii="Times New Roman" w:hAnsi="Times New Roman" w:cs="Times New Roman"/>
-          <w:sz w:val="28"/>
-        </w:rPr>
-        <w:t xml:space="preserve">ngly. The software will empower </w:t>
-      </w:r>
-      <w:r>
-        <w:rPr>
-          <w:rFonts w:ascii="Times New Roman" w:hAnsi="Times New Roman" w:cs="Times New Roman"/>
-          <w:sz w:val="28"/>
-        </w:rPr>
-        <w:t>the college with a powerful tool to generate question</w:t>
-      </w:r>
-      <w:r>
-        <w:rPr>
-          <w:rFonts w:ascii="Times New Roman" w:hAnsi="Times New Roman" w:cs="Times New Roman"/>
-          <w:sz w:val="28"/>
-        </w:rPr>
-        <w:t xml:space="preserve"> papers in a very short span of </w:t>
-      </w:r>
-      <w:r>
-        <w:rPr>
-          <w:rFonts w:ascii="Times New Roman" w:hAnsi="Times New Roman" w:cs="Times New Roman"/>
-          <w:sz w:val="28"/>
-        </w:rPr>
-        <w:t>time thus saving a lot of their precious time.</w:t>
+        <w:t>The system shows characteristics like simple operation, a great interface, good usability, immense security, and high stability along with reliability. In order to make a question paper the user have to select the type of examination and need to enter the no. of questions should be included in the question paper and hence the system will generate the question paper accordingly. The software will empower the college with a powerful tool to generate question papers in a very short span of time thus saving a lot of their precious time.</w:t>
       </w:r>
     </w:p>
     <w:p>
@@ -629,8 +221,10 @@
           <w:rFonts w:ascii="Times New Roman" w:hAnsi="Times New Roman" w:cs="Times New Roman"/>
           <w:sz w:val="28"/>
         </w:rPr>
-        <w:t>Application will be made available for all the departments (not only MCA).</w:t>
-      </w:r>
+        <w:t>Provision for adding images to questions if needed.</w:t>
+      </w:r>
+      <w:bookmarkStart w:id="0" w:name="_GoBack"/>
+      <w:bookmarkEnd w:id="0"/>
     </w:p>
     <w:p>
       <w:pPr>
@@ -651,7 +245,7 @@
           <w:rFonts w:ascii="Times New Roman" w:hAnsi="Times New Roman" w:cs="Times New Roman"/>
           <w:sz w:val="28"/>
         </w:rPr>
-        <w:t>Improved knowledge level prediction making using of machine learning.</w:t>
+        <w:t>Application will be made available for all the departments (not only MCA).</w:t>
       </w:r>
     </w:p>
     <w:p>
@@ -673,7 +267,7 @@
           <w:rFonts w:ascii="Times New Roman" w:hAnsi="Times New Roman" w:cs="Times New Roman"/>
           <w:sz w:val="28"/>
         </w:rPr>
-        <w:t>Appropriate email notifications.</w:t>
+        <w:t>Improved knowledge level prediction making using of machine learning.</w:t>
       </w:r>
     </w:p>
     <w:p>
@@ -695,7 +289,7 @@
           <w:rFonts w:ascii="Times New Roman" w:hAnsi="Times New Roman" w:cs="Times New Roman"/>
           <w:sz w:val="28"/>
         </w:rPr>
-        <w:t>System will be now using an improved version of the shuffling algorithm.</w:t>
+        <w:t>Appropriate email notifications.</w:t>
       </w:r>
     </w:p>
     <w:p>
@@ -717,7 +311,7 @@
           <w:rFonts w:ascii="Times New Roman" w:hAnsi="Times New Roman" w:cs="Times New Roman"/>
           <w:sz w:val="28"/>
         </w:rPr>
-        <w:t>Duplicate question detection based on the semantic concept making use of the Natural Language Processing (NLP) Concept.</w:t>
+        <w:t>System will be now using an improved version of the shuffling algorithm.</w:t>
       </w:r>
     </w:p>
     <w:p>
@@ -739,7 +333,7 @@
           <w:rFonts w:ascii="Times New Roman" w:hAnsi="Times New Roman" w:cs="Times New Roman"/>
           <w:sz w:val="28"/>
         </w:rPr>
-        <w:t>Customizable question paper generation (*)</w:t>
+        <w:t>Duplicate question detection based on the semantic concept making use of the Natural Language Processing (NLP) Concept.</w:t>
       </w:r>
     </w:p>
     <w:p>
@@ -762,6 +356,28 @@
           <w:sz w:val="28"/>
         </w:rPr>
         <w:lastRenderedPageBreak/>
+        <w:t>Customizable question paper generation (*)</w:t>
+      </w:r>
+    </w:p>
+    <w:p>
+      <w:pPr>
+        <w:pStyle w:val="ListParagraph"/>
+        <w:numPr>
+          <w:ilvl w:val="0"/>
+          <w:numId w:val="1"/>
+        </w:numPr>
+        <w:spacing w:line="360" w:lineRule="auto"/>
+        <w:jc w:val="both"/>
+        <w:rPr>
+          <w:rFonts w:ascii="Times New Roman" w:hAnsi="Times New Roman" w:cs="Times New Roman"/>
+          <w:sz w:val="28"/>
+        </w:rPr>
+      </w:pPr>
+      <w:r>
+        <w:rPr>
+          <w:rFonts w:ascii="Times New Roman" w:hAnsi="Times New Roman" w:cs="Times New Roman"/>
+          <w:sz w:val="28"/>
+        </w:rPr>
         <w:t>New improved table based Blooms Taxonomy Evaluation result presentation.</w:t>
       </w:r>
     </w:p>

</xml_diff>